<commit_message>
Aggiunto test di usabilità del partecipante 3
</commit_message>
<xml_diff>
--- a/Schede partecipanti/Scheda partecipante 3.docx
+++ b/Schede partecipanti/Scheda partecipante 3.docx
@@ -1,6 +1,6 @@
 
 <file path=word/document.xml><?xml version="1.0" encoding="utf-8"?>
-<w:document xmlns:wpc="http://schemas.microsoft.com/office/word/2010/wordprocessingCanvas" xmlns:cx="http://schemas.microsoft.com/office/drawing/2014/chartex" xmlns:cx1="http://schemas.microsoft.com/office/drawing/2015/9/8/chartex" xmlns:cx2="http://schemas.microsoft.com/office/drawing/2015/10/21/chartex" xmlns:cx3="http://schemas.microsoft.com/office/drawing/2016/5/9/chartex" xmlns:cx4="http://schemas.microsoft.com/office/drawing/2016/5/10/chartex" xmlns:cx5="http://schemas.microsoft.com/office/drawing/2016/5/11/chartex" xmlns:cx6="http://schemas.microsoft.com/office/drawing/2016/5/12/chartex" xmlns:cx7="http://schemas.microsoft.com/office/drawing/2016/5/13/chartex" xmlns:cx8="http://schemas.microsoft.com/office/drawing/2016/5/14/chartex" xmlns:mc="http://schemas.openxmlformats.org/markup-compatibility/2006" xmlns:aink="http://schemas.microsoft.com/office/drawing/2016/ink" xmlns:am3d="http://schemas.microsoft.com/office/drawing/2017/model3d" xmlns:o="urn:schemas-microsoft-com:office:office" xmlns:oel="http://schemas.microsoft.com/office/2019/extlst" xmlns:r="http://schemas.openxmlformats.org/officeDocument/2006/relationships" xmlns:m="http://schemas.openxmlformats.org/officeDocument/2006/math" xmlns:v="urn:schemas-microsoft-com:vml" xmlns:wp14="http://schemas.microsoft.com/office/word/2010/wordprocessingDrawing" xmlns:wp="http://schemas.openxmlformats.org/drawingml/2006/wordprocessingDrawing" xmlns:w10="urn:schemas-microsoft-com:office:word" xmlns:w="http://schemas.openxmlformats.org/wordprocessingml/2006/main" xmlns:w14="http://schemas.microsoft.com/office/word/2010/wordml" xmlns:w15="http://schemas.microsoft.com/office/word/2012/wordml" xmlns:w16cex="http://schemas.microsoft.com/office/word/2018/wordml/cex" xmlns:w16cid="http://schemas.microsoft.com/office/word/2016/wordml/cid" xmlns:w16="http://schemas.microsoft.com/office/word/2018/wordml" xmlns:w16sdtdh="http://schemas.microsoft.com/office/word/2020/wordml/sdtdatahash" xmlns:w16se="http://schemas.microsoft.com/office/word/2015/wordml/symex" xmlns:wpg="http://schemas.microsoft.com/office/word/2010/wordprocessingGroup" xmlns:wpi="http://schemas.microsoft.com/office/word/2010/wordprocessingInk" xmlns:wne="http://schemas.microsoft.com/office/word/2006/wordml" xmlns:wps="http://schemas.microsoft.com/office/word/2010/wordprocessingShape" mc:Ignorable="w14 w15 w16se w16cid w16 w16cex w16sdtdh wp14">
+<w:document xmlns:wpc="http://schemas.microsoft.com/office/word/2010/wordprocessingCanvas" xmlns:mc="http://schemas.openxmlformats.org/markup-compatibility/2006" xmlns:o="urn:schemas-microsoft-com:office:office" xmlns:r="http://schemas.openxmlformats.org/officeDocument/2006/relationships" xmlns:m="http://schemas.openxmlformats.org/officeDocument/2006/math" xmlns:v="urn:schemas-microsoft-com:vml" xmlns:wp14="http://schemas.microsoft.com/office/word/2010/wordprocessingDrawing" xmlns:wp="http://schemas.openxmlformats.org/drawingml/2006/wordprocessingDrawing" xmlns:w10="urn:schemas-microsoft-com:office:word" xmlns:w="http://schemas.openxmlformats.org/wordprocessingml/2006/main" xmlns:w14="http://schemas.microsoft.com/office/word/2010/wordml" xmlns:w15="http://schemas.microsoft.com/office/word/2012/wordml" xmlns:wpg="http://schemas.microsoft.com/office/word/2010/wordprocessingGroup" xmlns:wpi="http://schemas.microsoft.com/office/word/2010/wordprocessingInk" xmlns:wne="http://schemas.microsoft.com/office/word/2006/wordml" xmlns:wps="http://schemas.microsoft.com/office/word/2010/wordprocessingShape" mc:Ignorable="w14 w15 wp14">
   <w:body>
     <w:p>
       <w:pPr>
@@ -20,6 +20,7 @@
           <w:color w:val="1155CC"/>
           <w:sz w:val="72"/>
           <w:szCs w:val="72"/>
+          <w:lang w:val="it-IT"/>
         </w:rPr>
         <w:drawing>
           <wp:inline distT="114300" distB="114300" distL="114300" distR="114300" wp14:anchorId="706CA959" wp14:editId="13A9AE20">
@@ -182,12 +183,34 @@
       <w:r>
         <w:rPr>
           <w:rFonts w:ascii="Titillium Web" w:eastAsia="Titillium Web" w:hAnsi="Titillium Web" w:cs="Titillium Web"/>
-          <w:color w:val="666666"/>
-          <w:sz w:val="28"/>
-          <w:szCs w:val="28"/>
-        </w:rPr>
-        <w:t>Pasquale Calia</w:t>
-      </w:r>
+          <w:bCs/>
+          <w:color w:val="808080" w:themeColor="background1" w:themeShade="80"/>
+          <w:sz w:val="28"/>
+          <w:szCs w:val="28"/>
+        </w:rPr>
+        <w:t>Daniele</w:t>
+      </w:r>
+      <w:r>
+        <w:rPr>
+          <w:rFonts w:ascii="Titillium Web" w:eastAsia="Titillium Web" w:hAnsi="Titillium Web" w:cs="Titillium Web"/>
+          <w:color w:val="808080" w:themeColor="background1" w:themeShade="80"/>
+          <w:sz w:val="28"/>
+          <w:szCs w:val="28"/>
+        </w:rPr>
+        <w:t xml:space="preserve"> </w:t>
+      </w:r>
+      <w:proofErr w:type="spellStart"/>
+      <w:r>
+        <w:rPr>
+          <w:rFonts w:ascii="Titillium Web" w:eastAsia="Titillium Web" w:hAnsi="Titillium Web" w:cs="Titillium Web"/>
+          <w:bCs/>
+          <w:color w:val="808080" w:themeColor="background1" w:themeShade="80"/>
+          <w:sz w:val="28"/>
+          <w:szCs w:val="28"/>
+        </w:rPr>
+        <w:t>Benrhouma</w:t>
+      </w:r>
+      <w:proofErr w:type="spellEnd"/>
     </w:p>
     <w:p>
       <w:pPr>
@@ -197,8 +220,11 @@
           <w:color w:val="666666"/>
           <w:sz w:val="28"/>
           <w:szCs w:val="28"/>
-        </w:rPr>
-      </w:pPr>
+          <w:u w:val="single"/>
+        </w:rPr>
+      </w:pPr>
+      <w:bookmarkStart w:id="0" w:name="_GoBack"/>
+      <w:bookmarkEnd w:id="0"/>
     </w:p>
     <w:p>
       <w:pPr>
@@ -356,6 +382,7 @@
           <w:color w:val="666666"/>
           <w:sz w:val="28"/>
           <w:szCs w:val="28"/>
+          <w:lang w:val="it-IT"/>
         </w:rPr>
         <mc:AlternateContent>
           <mc:Choice Requires="wpi">
@@ -389,7 +416,7 @@
               </wp:anchor>
             </w:drawing>
           </mc:Choice>
-          <mc:Fallback>
+          <mc:Fallback xmlns:w16se="http://schemas.microsoft.com/office/word/2015/wordml/symex" xmlns:w16sdtdh="http://schemas.microsoft.com/office/word/2020/wordml/sdtdatahash" xmlns:w16="http://schemas.microsoft.com/office/word/2018/wordml" xmlns:w16cid="http://schemas.microsoft.com/office/word/2016/wordml/cid" xmlns:w16cex="http://schemas.microsoft.com/office/word/2018/wordml/cex" xmlns:oel="http://schemas.microsoft.com/office/2019/extlst" xmlns:am3d="http://schemas.microsoft.com/office/drawing/2017/model3d" xmlns:aink="http://schemas.microsoft.com/office/drawing/2016/ink" xmlns:cx8="http://schemas.microsoft.com/office/drawing/2016/5/14/chartex" xmlns:cx7="http://schemas.microsoft.com/office/drawing/2016/5/13/chartex" xmlns:cx6="http://schemas.microsoft.com/office/drawing/2016/5/12/chartex" xmlns:cx5="http://schemas.microsoft.com/office/drawing/2016/5/11/chartex" xmlns:cx4="http://schemas.microsoft.com/office/drawing/2016/5/10/chartex" xmlns:cx3="http://schemas.microsoft.com/office/drawing/2016/5/9/chartex" xmlns:cx2="http://schemas.microsoft.com/office/drawing/2015/10/21/chartex" xmlns:cx1="http://schemas.microsoft.com/office/drawing/2015/9/8/chartex" xmlns:cx="http://schemas.microsoft.com/office/drawing/2014/chartex">
             <w:pict>
               <v:shapetype w14:anchorId="6D28BD77" id="_x0000_t75" coordsize="21600,21600" o:spt="75" o:preferrelative="t" path="m@4@5l@4@11@9@11@9@5xe" filled="f" stroked="f">
                 <v:stroke joinstyle="miter"/>
@@ -534,7 +561,6 @@
           <w:sz w:val="28"/>
           <w:szCs w:val="28"/>
         </w:rPr>
-        <w:lastRenderedPageBreak/>
         <w:t xml:space="preserve">5)    Visita il sito </w:t>
       </w:r>
       <w:r>
@@ -680,6 +706,7 @@
           <w:color w:val="666666"/>
           <w:sz w:val="28"/>
           <w:szCs w:val="28"/>
+          <w:lang w:val="it-IT"/>
         </w:rPr>
         <mc:AlternateContent>
           <mc:Choice Requires="wpi">
@@ -713,7 +740,7 @@
               </wp:anchor>
             </w:drawing>
           </mc:Choice>
-          <mc:Fallback>
+          <mc:Fallback xmlns:w16se="http://schemas.microsoft.com/office/word/2015/wordml/symex" xmlns:w16sdtdh="http://schemas.microsoft.com/office/word/2020/wordml/sdtdatahash" xmlns:w16="http://schemas.microsoft.com/office/word/2018/wordml" xmlns:w16cid="http://schemas.microsoft.com/office/word/2016/wordml/cid" xmlns:w16cex="http://schemas.microsoft.com/office/word/2018/wordml/cex" xmlns:oel="http://schemas.microsoft.com/office/2019/extlst" xmlns:am3d="http://schemas.microsoft.com/office/drawing/2017/model3d" xmlns:aink="http://schemas.microsoft.com/office/drawing/2016/ink" xmlns:cx8="http://schemas.microsoft.com/office/drawing/2016/5/14/chartex" xmlns:cx7="http://schemas.microsoft.com/office/drawing/2016/5/13/chartex" xmlns:cx6="http://schemas.microsoft.com/office/drawing/2016/5/12/chartex" xmlns:cx5="http://schemas.microsoft.com/office/drawing/2016/5/11/chartex" xmlns:cx4="http://schemas.microsoft.com/office/drawing/2016/5/10/chartex" xmlns:cx3="http://schemas.microsoft.com/office/drawing/2016/5/9/chartex" xmlns:cx2="http://schemas.microsoft.com/office/drawing/2015/10/21/chartex" xmlns:cx1="http://schemas.microsoft.com/office/drawing/2015/9/8/chartex" xmlns:cx="http://schemas.microsoft.com/office/drawing/2014/chartex">
             <w:pict>
               <v:shapetype w14:anchorId="233A6360" id="_x0000_t75" coordsize="21600,21600" o:spt="75" o:preferrelative="t" path="m@4@5l@4@11@9@11@9@5xe" filled="f" stroked="f">
                 <v:stroke joinstyle="miter"/>
@@ -775,7 +802,7 @@
 </file>
 
 <file path=word/endnotes.xml><?xml version="1.0" encoding="utf-8"?>
-<w:endnotes xmlns:wpc="http://schemas.microsoft.com/office/word/2010/wordprocessingCanvas" xmlns:cx="http://schemas.microsoft.com/office/drawing/2014/chartex" xmlns:cx1="http://schemas.microsoft.com/office/drawing/2015/9/8/chartex" xmlns:cx2="http://schemas.microsoft.com/office/drawing/2015/10/21/chartex" xmlns:cx3="http://schemas.microsoft.com/office/drawing/2016/5/9/chartex" xmlns:cx4="http://schemas.microsoft.com/office/drawing/2016/5/10/chartex" xmlns:cx5="http://schemas.microsoft.com/office/drawing/2016/5/11/chartex" xmlns:cx6="http://schemas.microsoft.com/office/drawing/2016/5/12/chartex" xmlns:cx7="http://schemas.microsoft.com/office/drawing/2016/5/13/chartex" xmlns:cx8="http://schemas.microsoft.com/office/drawing/2016/5/14/chartex" xmlns:mc="http://schemas.openxmlformats.org/markup-compatibility/2006" xmlns:aink="http://schemas.microsoft.com/office/drawing/2016/ink" xmlns:am3d="http://schemas.microsoft.com/office/drawing/2017/model3d" xmlns:o="urn:schemas-microsoft-com:office:office" xmlns:oel="http://schemas.microsoft.com/office/2019/extlst" xmlns:r="http://schemas.openxmlformats.org/officeDocument/2006/relationships" xmlns:m="http://schemas.openxmlformats.org/officeDocument/2006/math" xmlns:v="urn:schemas-microsoft-com:vml" xmlns:wp14="http://schemas.microsoft.com/office/word/2010/wordprocessingDrawing" xmlns:wp="http://schemas.openxmlformats.org/drawingml/2006/wordprocessingDrawing" xmlns:w10="urn:schemas-microsoft-com:office:word" xmlns:w="http://schemas.openxmlformats.org/wordprocessingml/2006/main" xmlns:w14="http://schemas.microsoft.com/office/word/2010/wordml" xmlns:w15="http://schemas.microsoft.com/office/word/2012/wordml" xmlns:w16cex="http://schemas.microsoft.com/office/word/2018/wordml/cex" xmlns:w16cid="http://schemas.microsoft.com/office/word/2016/wordml/cid" xmlns:w16="http://schemas.microsoft.com/office/word/2018/wordml" xmlns:w16sdtdh="http://schemas.microsoft.com/office/word/2020/wordml/sdtdatahash" xmlns:w16se="http://schemas.microsoft.com/office/word/2015/wordml/symex" xmlns:wpg="http://schemas.microsoft.com/office/word/2010/wordprocessingGroup" xmlns:wpi="http://schemas.microsoft.com/office/word/2010/wordprocessingInk" xmlns:wne="http://schemas.microsoft.com/office/word/2006/wordml" xmlns:wps="http://schemas.microsoft.com/office/word/2010/wordprocessingShape" mc:Ignorable="w14 w15 w16se w16cid w16 w16cex w16sdtdh wp14">
+<w:endnotes xmlns:wpc="http://schemas.microsoft.com/office/word/2010/wordprocessingCanvas" xmlns:mc="http://schemas.openxmlformats.org/markup-compatibility/2006" xmlns:o="urn:schemas-microsoft-com:office:office" xmlns:r="http://schemas.openxmlformats.org/officeDocument/2006/relationships" xmlns:m="http://schemas.openxmlformats.org/officeDocument/2006/math" xmlns:v="urn:schemas-microsoft-com:vml" xmlns:wp14="http://schemas.microsoft.com/office/word/2010/wordprocessingDrawing" xmlns:wp="http://schemas.openxmlformats.org/drawingml/2006/wordprocessingDrawing" xmlns:w10="urn:schemas-microsoft-com:office:word" xmlns:w="http://schemas.openxmlformats.org/wordprocessingml/2006/main" xmlns:w14="http://schemas.microsoft.com/office/word/2010/wordml" xmlns:w15="http://schemas.microsoft.com/office/word/2012/wordml" xmlns:wpg="http://schemas.microsoft.com/office/word/2010/wordprocessingGroup" xmlns:wpi="http://schemas.microsoft.com/office/word/2010/wordprocessingInk" xmlns:wne="http://schemas.microsoft.com/office/word/2006/wordml" xmlns:wps="http://schemas.microsoft.com/office/word/2010/wordprocessingShape" mc:Ignorable="w14 w15 wp14">
   <w:endnote w:type="separator" w:id="-1">
     <w:p>
       <w:pPr>
@@ -800,7 +827,7 @@
 </file>
 
 <file path=word/footer1.xml><?xml version="1.0" encoding="utf-8"?>
-<w:ftr xmlns:wpc="http://schemas.microsoft.com/office/word/2010/wordprocessingCanvas" xmlns:cx="http://schemas.microsoft.com/office/drawing/2014/chartex" xmlns:cx1="http://schemas.microsoft.com/office/drawing/2015/9/8/chartex" xmlns:cx2="http://schemas.microsoft.com/office/drawing/2015/10/21/chartex" xmlns:cx3="http://schemas.microsoft.com/office/drawing/2016/5/9/chartex" xmlns:cx4="http://schemas.microsoft.com/office/drawing/2016/5/10/chartex" xmlns:cx5="http://schemas.microsoft.com/office/drawing/2016/5/11/chartex" xmlns:cx6="http://schemas.microsoft.com/office/drawing/2016/5/12/chartex" xmlns:cx7="http://schemas.microsoft.com/office/drawing/2016/5/13/chartex" xmlns:cx8="http://schemas.microsoft.com/office/drawing/2016/5/14/chartex" xmlns:mc="http://schemas.openxmlformats.org/markup-compatibility/2006" xmlns:aink="http://schemas.microsoft.com/office/drawing/2016/ink" xmlns:am3d="http://schemas.microsoft.com/office/drawing/2017/model3d" xmlns:o="urn:schemas-microsoft-com:office:office" xmlns:oel="http://schemas.microsoft.com/office/2019/extlst" xmlns:r="http://schemas.openxmlformats.org/officeDocument/2006/relationships" xmlns:m="http://schemas.openxmlformats.org/officeDocument/2006/math" xmlns:v="urn:schemas-microsoft-com:vml" xmlns:wp14="http://schemas.microsoft.com/office/word/2010/wordprocessingDrawing" xmlns:wp="http://schemas.openxmlformats.org/drawingml/2006/wordprocessingDrawing" xmlns:w10="urn:schemas-microsoft-com:office:word" xmlns:w="http://schemas.openxmlformats.org/wordprocessingml/2006/main" xmlns:w14="http://schemas.microsoft.com/office/word/2010/wordml" xmlns:w15="http://schemas.microsoft.com/office/word/2012/wordml" xmlns:w16cex="http://schemas.microsoft.com/office/word/2018/wordml/cex" xmlns:w16cid="http://schemas.microsoft.com/office/word/2016/wordml/cid" xmlns:w16="http://schemas.microsoft.com/office/word/2018/wordml" xmlns:w16sdtdh="http://schemas.microsoft.com/office/word/2020/wordml/sdtdatahash" xmlns:w16se="http://schemas.microsoft.com/office/word/2015/wordml/symex" xmlns:wpg="http://schemas.microsoft.com/office/word/2010/wordprocessingGroup" xmlns:wpi="http://schemas.microsoft.com/office/word/2010/wordprocessingInk" xmlns:wne="http://schemas.microsoft.com/office/word/2006/wordml" xmlns:wps="http://schemas.microsoft.com/office/word/2010/wordprocessingShape" mc:Ignorable="w14 w15 w16se w16cid w16 w16cex w16sdtdh wp14">
+<w:ftr xmlns:wpc="http://schemas.microsoft.com/office/word/2010/wordprocessingCanvas" xmlns:mc="http://schemas.openxmlformats.org/markup-compatibility/2006" xmlns:o="urn:schemas-microsoft-com:office:office" xmlns:r="http://schemas.openxmlformats.org/officeDocument/2006/relationships" xmlns:m="http://schemas.openxmlformats.org/officeDocument/2006/math" xmlns:v="urn:schemas-microsoft-com:vml" xmlns:wp14="http://schemas.microsoft.com/office/word/2010/wordprocessingDrawing" xmlns:wp="http://schemas.openxmlformats.org/drawingml/2006/wordprocessingDrawing" xmlns:w10="urn:schemas-microsoft-com:office:word" xmlns:w="http://schemas.openxmlformats.org/wordprocessingml/2006/main" xmlns:w14="http://schemas.microsoft.com/office/word/2010/wordml" xmlns:w15="http://schemas.microsoft.com/office/word/2012/wordml" xmlns:wpg="http://schemas.microsoft.com/office/word/2010/wordprocessingGroup" xmlns:wpi="http://schemas.microsoft.com/office/word/2010/wordprocessingInk" xmlns:wne="http://schemas.microsoft.com/office/word/2006/wordml" xmlns:wps="http://schemas.microsoft.com/office/word/2010/wordprocessingShape" mc:Ignorable="w14 w15 wp14">
   <w:p>
     <w:pPr>
       <w:jc w:val="right"/>
@@ -860,6 +887,7 @@
     <w:r>
       <w:rPr>
         <w:noProof/>
+        <w:lang w:val="it-IT"/>
       </w:rPr>
       <w:drawing>
         <wp:anchor distT="114300" distB="114300" distL="114300" distR="114300" simplePos="0" relativeHeight="251658240" behindDoc="1" locked="0" layoutInCell="1" hidden="0" allowOverlap="1" wp14:anchorId="631FF17C" wp14:editId="5B800DA4">
@@ -910,7 +938,7 @@
 </file>
 
 <file path=word/footer2.xml><?xml version="1.0" encoding="utf-8"?>
-<w:ftr xmlns:wpc="http://schemas.microsoft.com/office/word/2010/wordprocessingCanvas" xmlns:cx="http://schemas.microsoft.com/office/drawing/2014/chartex" xmlns:cx1="http://schemas.microsoft.com/office/drawing/2015/9/8/chartex" xmlns:cx2="http://schemas.microsoft.com/office/drawing/2015/10/21/chartex" xmlns:cx3="http://schemas.microsoft.com/office/drawing/2016/5/9/chartex" xmlns:cx4="http://schemas.microsoft.com/office/drawing/2016/5/10/chartex" xmlns:cx5="http://schemas.microsoft.com/office/drawing/2016/5/11/chartex" xmlns:cx6="http://schemas.microsoft.com/office/drawing/2016/5/12/chartex" xmlns:cx7="http://schemas.microsoft.com/office/drawing/2016/5/13/chartex" xmlns:cx8="http://schemas.microsoft.com/office/drawing/2016/5/14/chartex" xmlns:mc="http://schemas.openxmlformats.org/markup-compatibility/2006" xmlns:aink="http://schemas.microsoft.com/office/drawing/2016/ink" xmlns:am3d="http://schemas.microsoft.com/office/drawing/2017/model3d" xmlns:o="urn:schemas-microsoft-com:office:office" xmlns:oel="http://schemas.microsoft.com/office/2019/extlst" xmlns:r="http://schemas.openxmlformats.org/officeDocument/2006/relationships" xmlns:m="http://schemas.openxmlformats.org/officeDocument/2006/math" xmlns:v="urn:schemas-microsoft-com:vml" xmlns:wp14="http://schemas.microsoft.com/office/word/2010/wordprocessingDrawing" xmlns:wp="http://schemas.openxmlformats.org/drawingml/2006/wordprocessingDrawing" xmlns:w10="urn:schemas-microsoft-com:office:word" xmlns:w="http://schemas.openxmlformats.org/wordprocessingml/2006/main" xmlns:w14="http://schemas.microsoft.com/office/word/2010/wordml" xmlns:w15="http://schemas.microsoft.com/office/word/2012/wordml" xmlns:w16cex="http://schemas.microsoft.com/office/word/2018/wordml/cex" xmlns:w16cid="http://schemas.microsoft.com/office/word/2016/wordml/cid" xmlns:w16="http://schemas.microsoft.com/office/word/2018/wordml" xmlns:w16sdtdh="http://schemas.microsoft.com/office/word/2020/wordml/sdtdatahash" xmlns:w16se="http://schemas.microsoft.com/office/word/2015/wordml/symex" xmlns:wpg="http://schemas.microsoft.com/office/word/2010/wordprocessingGroup" xmlns:wpi="http://schemas.microsoft.com/office/word/2010/wordprocessingInk" xmlns:wne="http://schemas.microsoft.com/office/word/2006/wordml" xmlns:wps="http://schemas.microsoft.com/office/word/2010/wordprocessingShape" mc:Ignorable="w14 w15 w16se w16cid w16 w16cex w16sdtdh wp14">
+<w:ftr xmlns:wpc="http://schemas.microsoft.com/office/word/2010/wordprocessingCanvas" xmlns:mc="http://schemas.openxmlformats.org/markup-compatibility/2006" xmlns:o="urn:schemas-microsoft-com:office:office" xmlns:r="http://schemas.openxmlformats.org/officeDocument/2006/relationships" xmlns:m="http://schemas.openxmlformats.org/officeDocument/2006/math" xmlns:v="urn:schemas-microsoft-com:vml" xmlns:wp14="http://schemas.microsoft.com/office/word/2010/wordprocessingDrawing" xmlns:wp="http://schemas.openxmlformats.org/drawingml/2006/wordprocessingDrawing" xmlns:w10="urn:schemas-microsoft-com:office:word" xmlns:w="http://schemas.openxmlformats.org/wordprocessingml/2006/main" xmlns:w14="http://schemas.microsoft.com/office/word/2010/wordml" xmlns:w15="http://schemas.microsoft.com/office/word/2012/wordml" xmlns:wpg="http://schemas.microsoft.com/office/word/2010/wordprocessingGroup" xmlns:wpi="http://schemas.microsoft.com/office/word/2010/wordprocessingInk" xmlns:wne="http://schemas.microsoft.com/office/word/2006/wordml" xmlns:wps="http://schemas.microsoft.com/office/word/2010/wordprocessingShape" mc:Ignorable="w14 w15 wp14">
   <w:p>
     <w:pPr>
       <w:jc w:val="right"/>
@@ -980,6 +1008,7 @@
     <w:r>
       <w:rPr>
         <w:noProof/>
+        <w:lang w:val="it-IT"/>
       </w:rPr>
       <w:drawing>
         <wp:anchor distT="114300" distB="114300" distL="114300" distR="114300" simplePos="0" relativeHeight="251659264" behindDoc="1" locked="0" layoutInCell="1" hidden="0" allowOverlap="1" wp14:anchorId="5A98467C" wp14:editId="1ED4F132">
@@ -1030,7 +1059,7 @@
 </file>
 
 <file path=word/footnotes.xml><?xml version="1.0" encoding="utf-8"?>
-<w:footnotes xmlns:wpc="http://schemas.microsoft.com/office/word/2010/wordprocessingCanvas" xmlns:cx="http://schemas.microsoft.com/office/drawing/2014/chartex" xmlns:cx1="http://schemas.microsoft.com/office/drawing/2015/9/8/chartex" xmlns:cx2="http://schemas.microsoft.com/office/drawing/2015/10/21/chartex" xmlns:cx3="http://schemas.microsoft.com/office/drawing/2016/5/9/chartex" xmlns:cx4="http://schemas.microsoft.com/office/drawing/2016/5/10/chartex" xmlns:cx5="http://schemas.microsoft.com/office/drawing/2016/5/11/chartex" xmlns:cx6="http://schemas.microsoft.com/office/drawing/2016/5/12/chartex" xmlns:cx7="http://schemas.microsoft.com/office/drawing/2016/5/13/chartex" xmlns:cx8="http://schemas.microsoft.com/office/drawing/2016/5/14/chartex" xmlns:mc="http://schemas.openxmlformats.org/markup-compatibility/2006" xmlns:aink="http://schemas.microsoft.com/office/drawing/2016/ink" xmlns:am3d="http://schemas.microsoft.com/office/drawing/2017/model3d" xmlns:o="urn:schemas-microsoft-com:office:office" xmlns:oel="http://schemas.microsoft.com/office/2019/extlst" xmlns:r="http://schemas.openxmlformats.org/officeDocument/2006/relationships" xmlns:m="http://schemas.openxmlformats.org/officeDocument/2006/math" xmlns:v="urn:schemas-microsoft-com:vml" xmlns:wp14="http://schemas.microsoft.com/office/word/2010/wordprocessingDrawing" xmlns:wp="http://schemas.openxmlformats.org/drawingml/2006/wordprocessingDrawing" xmlns:w10="urn:schemas-microsoft-com:office:word" xmlns:w="http://schemas.openxmlformats.org/wordprocessingml/2006/main" xmlns:w14="http://schemas.microsoft.com/office/word/2010/wordml" xmlns:w15="http://schemas.microsoft.com/office/word/2012/wordml" xmlns:w16cex="http://schemas.microsoft.com/office/word/2018/wordml/cex" xmlns:w16cid="http://schemas.microsoft.com/office/word/2016/wordml/cid" xmlns:w16="http://schemas.microsoft.com/office/word/2018/wordml" xmlns:w16sdtdh="http://schemas.microsoft.com/office/word/2020/wordml/sdtdatahash" xmlns:w16se="http://schemas.microsoft.com/office/word/2015/wordml/symex" xmlns:wpg="http://schemas.microsoft.com/office/word/2010/wordprocessingGroup" xmlns:wpi="http://schemas.microsoft.com/office/word/2010/wordprocessingInk" xmlns:wne="http://schemas.microsoft.com/office/word/2006/wordml" xmlns:wps="http://schemas.microsoft.com/office/word/2010/wordprocessingShape" mc:Ignorable="w14 w15 w16se w16cid w16 w16cex w16sdtdh wp14">
+<w:footnotes xmlns:wpc="http://schemas.microsoft.com/office/word/2010/wordprocessingCanvas" xmlns:mc="http://schemas.openxmlformats.org/markup-compatibility/2006" xmlns:o="urn:schemas-microsoft-com:office:office" xmlns:r="http://schemas.openxmlformats.org/officeDocument/2006/relationships" xmlns:m="http://schemas.openxmlformats.org/officeDocument/2006/math" xmlns:v="urn:schemas-microsoft-com:vml" xmlns:wp14="http://schemas.microsoft.com/office/word/2010/wordprocessingDrawing" xmlns:wp="http://schemas.openxmlformats.org/drawingml/2006/wordprocessingDrawing" xmlns:w10="urn:schemas-microsoft-com:office:word" xmlns:w="http://schemas.openxmlformats.org/wordprocessingml/2006/main" xmlns:w14="http://schemas.microsoft.com/office/word/2010/wordml" xmlns:w15="http://schemas.microsoft.com/office/word/2012/wordml" xmlns:wpg="http://schemas.microsoft.com/office/word/2010/wordprocessingGroup" xmlns:wpi="http://schemas.microsoft.com/office/word/2010/wordprocessingInk" xmlns:wne="http://schemas.microsoft.com/office/word/2006/wordml" xmlns:wps="http://schemas.microsoft.com/office/word/2010/wordprocessingShape" mc:Ignorable="w14 w15 wp14">
   <w:footnote w:type="separator" w:id="-1">
     <w:p>
       <w:pPr>
@@ -1055,14 +1084,14 @@
 </file>
 
 <file path=word/header1.xml><?xml version="1.0" encoding="utf-8"?>
-<w:hdr xmlns:wpc="http://schemas.microsoft.com/office/word/2010/wordprocessingCanvas" xmlns:cx="http://schemas.microsoft.com/office/drawing/2014/chartex" xmlns:cx1="http://schemas.microsoft.com/office/drawing/2015/9/8/chartex" xmlns:cx2="http://schemas.microsoft.com/office/drawing/2015/10/21/chartex" xmlns:cx3="http://schemas.microsoft.com/office/drawing/2016/5/9/chartex" xmlns:cx4="http://schemas.microsoft.com/office/drawing/2016/5/10/chartex" xmlns:cx5="http://schemas.microsoft.com/office/drawing/2016/5/11/chartex" xmlns:cx6="http://schemas.microsoft.com/office/drawing/2016/5/12/chartex" xmlns:cx7="http://schemas.microsoft.com/office/drawing/2016/5/13/chartex" xmlns:cx8="http://schemas.microsoft.com/office/drawing/2016/5/14/chartex" xmlns:mc="http://schemas.openxmlformats.org/markup-compatibility/2006" xmlns:aink="http://schemas.microsoft.com/office/drawing/2016/ink" xmlns:am3d="http://schemas.microsoft.com/office/drawing/2017/model3d" xmlns:o="urn:schemas-microsoft-com:office:office" xmlns:oel="http://schemas.microsoft.com/office/2019/extlst" xmlns:r="http://schemas.openxmlformats.org/officeDocument/2006/relationships" xmlns:m="http://schemas.openxmlformats.org/officeDocument/2006/math" xmlns:v="urn:schemas-microsoft-com:vml" xmlns:wp14="http://schemas.microsoft.com/office/word/2010/wordprocessingDrawing" xmlns:wp="http://schemas.openxmlformats.org/drawingml/2006/wordprocessingDrawing" xmlns:w10="urn:schemas-microsoft-com:office:word" xmlns:w="http://schemas.openxmlformats.org/wordprocessingml/2006/main" xmlns:w14="http://schemas.microsoft.com/office/word/2010/wordml" xmlns:w15="http://schemas.microsoft.com/office/word/2012/wordml" xmlns:w16cex="http://schemas.microsoft.com/office/word/2018/wordml/cex" xmlns:w16cid="http://schemas.microsoft.com/office/word/2016/wordml/cid" xmlns:w16="http://schemas.microsoft.com/office/word/2018/wordml" xmlns:w16sdtdh="http://schemas.microsoft.com/office/word/2020/wordml/sdtdatahash" xmlns:w16se="http://schemas.microsoft.com/office/word/2015/wordml/symex" xmlns:wpg="http://schemas.microsoft.com/office/word/2010/wordprocessingGroup" xmlns:wpi="http://schemas.microsoft.com/office/word/2010/wordprocessingInk" xmlns:wne="http://schemas.microsoft.com/office/word/2006/wordml" xmlns:wps="http://schemas.microsoft.com/office/word/2010/wordprocessingShape" mc:Ignorable="w14 w15 w16se w16cid w16 w16cex w16sdtdh wp14">
+<w:hdr xmlns:wpc="http://schemas.microsoft.com/office/word/2010/wordprocessingCanvas" xmlns:mc="http://schemas.openxmlformats.org/markup-compatibility/2006" xmlns:o="urn:schemas-microsoft-com:office:office" xmlns:r="http://schemas.openxmlformats.org/officeDocument/2006/relationships" xmlns:m="http://schemas.openxmlformats.org/officeDocument/2006/math" xmlns:v="urn:schemas-microsoft-com:vml" xmlns:wp14="http://schemas.microsoft.com/office/word/2010/wordprocessingDrawing" xmlns:wp="http://schemas.openxmlformats.org/drawingml/2006/wordprocessingDrawing" xmlns:w10="urn:schemas-microsoft-com:office:word" xmlns:w="http://schemas.openxmlformats.org/wordprocessingml/2006/main" xmlns:w14="http://schemas.microsoft.com/office/word/2010/wordml" xmlns:w15="http://schemas.microsoft.com/office/word/2012/wordml" xmlns:wpg="http://schemas.microsoft.com/office/word/2010/wordprocessingGroup" xmlns:wpi="http://schemas.microsoft.com/office/word/2010/wordprocessingInk" xmlns:wne="http://schemas.microsoft.com/office/word/2006/wordml" xmlns:wps="http://schemas.microsoft.com/office/word/2010/wordprocessingShape" mc:Ignorable="w14 w15 wp14">
   <w:p/>
 </w:hdr>
 </file>
 
 <file path=word/numbering.xml><?xml version="1.0" encoding="utf-8"?>
-<w:numbering xmlns:wpc="http://schemas.microsoft.com/office/word/2010/wordprocessingCanvas" xmlns:cx="http://schemas.microsoft.com/office/drawing/2014/chartex" xmlns:cx1="http://schemas.microsoft.com/office/drawing/2015/9/8/chartex" xmlns:cx2="http://schemas.microsoft.com/office/drawing/2015/10/21/chartex" xmlns:cx3="http://schemas.microsoft.com/office/drawing/2016/5/9/chartex" xmlns:cx4="http://schemas.microsoft.com/office/drawing/2016/5/10/chartex" xmlns:cx5="http://schemas.microsoft.com/office/drawing/2016/5/11/chartex" xmlns:cx6="http://schemas.microsoft.com/office/drawing/2016/5/12/chartex" xmlns:cx7="http://schemas.microsoft.com/office/drawing/2016/5/13/chartex" xmlns:cx8="http://schemas.microsoft.com/office/drawing/2016/5/14/chartex" xmlns:mc="http://schemas.openxmlformats.org/markup-compatibility/2006" xmlns:aink="http://schemas.microsoft.com/office/drawing/2016/ink" xmlns:am3d="http://schemas.microsoft.com/office/drawing/2017/model3d" xmlns:o="urn:schemas-microsoft-com:office:office" xmlns:oel="http://schemas.microsoft.com/office/2019/extlst" xmlns:r="http://schemas.openxmlformats.org/officeDocument/2006/relationships" xmlns:m="http://schemas.openxmlformats.org/officeDocument/2006/math" xmlns:v="urn:schemas-microsoft-com:vml" xmlns:wp14="http://schemas.microsoft.com/office/word/2010/wordprocessingDrawing" xmlns:wp="http://schemas.openxmlformats.org/drawingml/2006/wordprocessingDrawing" xmlns:w10="urn:schemas-microsoft-com:office:word" xmlns:w="http://schemas.openxmlformats.org/wordprocessingml/2006/main" xmlns:w14="http://schemas.microsoft.com/office/word/2010/wordml" xmlns:w15="http://schemas.microsoft.com/office/word/2012/wordml" xmlns:w16cex="http://schemas.microsoft.com/office/word/2018/wordml/cex" xmlns:w16cid="http://schemas.microsoft.com/office/word/2016/wordml/cid" xmlns:w16="http://schemas.microsoft.com/office/word/2018/wordml" xmlns:w16sdtdh="http://schemas.microsoft.com/office/word/2020/wordml/sdtdatahash" xmlns:w16se="http://schemas.microsoft.com/office/word/2015/wordml/symex" xmlns:wpg="http://schemas.microsoft.com/office/word/2010/wordprocessingGroup" xmlns:wpi="http://schemas.microsoft.com/office/word/2010/wordprocessingInk" xmlns:wne="http://schemas.microsoft.com/office/word/2006/wordml" xmlns:wps="http://schemas.microsoft.com/office/word/2010/wordprocessingShape" mc:Ignorable="w14 w15 w16se w16cid w16 w16cex w16sdtdh wp14">
-  <w:abstractNum w:abstractNumId="0" w15:restartNumberingAfterBreak="0">
+<w:numbering xmlns:wpc="http://schemas.microsoft.com/office/word/2010/wordprocessingCanvas" xmlns:mc="http://schemas.openxmlformats.org/markup-compatibility/2006" xmlns:o="urn:schemas-microsoft-com:office:office" xmlns:r="http://schemas.openxmlformats.org/officeDocument/2006/relationships" xmlns:m="http://schemas.openxmlformats.org/officeDocument/2006/math" xmlns:v="urn:schemas-microsoft-com:vml" xmlns:wp14="http://schemas.microsoft.com/office/word/2010/wordprocessingDrawing" xmlns:wp="http://schemas.openxmlformats.org/drawingml/2006/wordprocessingDrawing" xmlns:w10="urn:schemas-microsoft-com:office:word" xmlns:w="http://schemas.openxmlformats.org/wordprocessingml/2006/main" xmlns:w14="http://schemas.microsoft.com/office/word/2010/wordml" xmlns:w15="http://schemas.microsoft.com/office/word/2012/wordml" xmlns:wpg="http://schemas.microsoft.com/office/word/2010/wordprocessingGroup" xmlns:wpi="http://schemas.microsoft.com/office/word/2010/wordprocessingInk" xmlns:wne="http://schemas.microsoft.com/office/word/2006/wordml" xmlns:wps="http://schemas.microsoft.com/office/word/2010/wordprocessingShape" mc:Ignorable="w14 w15 wp14">
+  <w:abstractNum w:abstractNumId="0">
     <w:nsid w:val="017A4C8C"/>
     <w:multiLevelType w:val="multilevel"/>
     <w:tmpl w:val="98D8058A"/>
@@ -1175,7 +1204,7 @@
       </w:rPr>
     </w:lvl>
   </w:abstractNum>
-  <w:abstractNum w:abstractNumId="1" w15:restartNumberingAfterBreak="0">
+  <w:abstractNum w:abstractNumId="1">
     <w:nsid w:val="395E1816"/>
     <w:multiLevelType w:val="multilevel"/>
     <w:tmpl w:val="925425C0"/>
@@ -1288,7 +1317,7 @@
       </w:rPr>
     </w:lvl>
   </w:abstractNum>
-  <w:abstractNum w:abstractNumId="2" w15:restartNumberingAfterBreak="0">
+  <w:abstractNum w:abstractNumId="2">
     <w:nsid w:val="54093598"/>
     <w:multiLevelType w:val="multilevel"/>
     <w:tmpl w:val="8ED03CAA"/>
@@ -1401,20 +1430,20 @@
       </w:rPr>
     </w:lvl>
   </w:abstractNum>
-  <w:num w:numId="1" w16cid:durableId="155346830">
+  <w:num w:numId="1">
     <w:abstractNumId w:val="2"/>
   </w:num>
-  <w:num w:numId="2" w16cid:durableId="1433822578">
+  <w:num w:numId="2">
     <w:abstractNumId w:val="1"/>
   </w:num>
-  <w:num w:numId="3" w16cid:durableId="1642492179">
+  <w:num w:numId="3">
     <w:abstractNumId w:val="0"/>
   </w:num>
 </w:numbering>
 </file>
 
 <file path=word/styles.xml><?xml version="1.0" encoding="utf-8"?>
-<w:styles xmlns:mc="http://schemas.openxmlformats.org/markup-compatibility/2006" xmlns:r="http://schemas.openxmlformats.org/officeDocument/2006/relationships" xmlns:w="http://schemas.openxmlformats.org/wordprocessingml/2006/main" xmlns:w14="http://schemas.microsoft.com/office/word/2010/wordml" xmlns:w15="http://schemas.microsoft.com/office/word/2012/wordml" xmlns:w16cex="http://schemas.microsoft.com/office/word/2018/wordml/cex" xmlns:w16cid="http://schemas.microsoft.com/office/word/2016/wordml/cid" xmlns:w16="http://schemas.microsoft.com/office/word/2018/wordml" xmlns:w16sdtdh="http://schemas.microsoft.com/office/word/2020/wordml/sdtdatahash" xmlns:w16se="http://schemas.microsoft.com/office/word/2015/wordml/symex" mc:Ignorable="w14 w15 w16se w16cid w16 w16cex w16sdtdh">
+<w:styles xmlns:mc="http://schemas.openxmlformats.org/markup-compatibility/2006" xmlns:r="http://schemas.openxmlformats.org/officeDocument/2006/relationships" xmlns:w="http://schemas.openxmlformats.org/wordprocessingml/2006/main" xmlns:w14="http://schemas.microsoft.com/office/word/2010/wordml" xmlns:w15="http://schemas.microsoft.com/office/word/2012/wordml" mc:Ignorable="w14 w15">
   <w:docDefaults>
     <w:rPrDefault>
       <w:rPr>
@@ -1430,7 +1459,7 @@
       </w:pPr>
     </w:pPrDefault>
   </w:docDefaults>
-  <w:latentStyles w:defLockedState="0" w:defUIPriority="99" w:defSemiHidden="0" w:defUnhideWhenUsed="0" w:defQFormat="0" w:count="376">
+  <w:latentStyles w:defLockedState="0" w:defUIPriority="99" w:defSemiHidden="0" w:defUnhideWhenUsed="0" w:defQFormat="0" w:count="371">
     <w:lsdException w:name="Normal" w:uiPriority="0" w:qFormat="1"/>
     <w:lsdException w:name="heading 1" w:uiPriority="9" w:qFormat="1"/>
     <w:lsdException w:name="heading 2" w:semiHidden="1" w:uiPriority="9" w:unhideWhenUsed="1" w:qFormat="1"/>
@@ -1802,11 +1831,6 @@
     <w:lsdException w:name="List Table 5 Dark Accent 6" w:uiPriority="50"/>
     <w:lsdException w:name="List Table 6 Colorful Accent 6" w:uiPriority="51"/>
     <w:lsdException w:name="List Table 7 Colorful Accent 6" w:uiPriority="52"/>
-    <w:lsdException w:name="Mention" w:semiHidden="1" w:unhideWhenUsed="1"/>
-    <w:lsdException w:name="Smart Hyperlink" w:semiHidden="1" w:unhideWhenUsed="1"/>
-    <w:lsdException w:name="Hashtag" w:semiHidden="1" w:unhideWhenUsed="1"/>
-    <w:lsdException w:name="Unresolved Mention" w:semiHidden="1" w:unhideWhenUsed="1"/>
-    <w:lsdException w:name="Smart Link" w:semiHidden="1" w:unhideWhenUsed="1"/>
   </w:latentStyles>
   <w:style w:type="paragraph" w:default="1" w:styleId="Normale">
     <w:name w:val="Normal"/>
@@ -2048,8 +2072,8 @@
       <inkml:brushProperty name="height" value="0.05" units="cm"/>
     </inkml:brush>
   </inkml:definitions>
-  <inkml:trace contextRef="#ctx0" brushRef="#br0">56 184 26188,'0'0'3159,"12"15"-350,233 256-2780,-155-174-114,-27-38-1764,-54-49-1318</inkml:trace>
-  <inkml:trace contextRef="#ctx0" brushRef="#br0" timeOffset="749.73">0 492 26796,'0'0'2511,"6"-8"-516,-1 7-1971,0 0 0,0-1 0,-1 0 1,1 0-1,-1-1 0,0 1 0,1-1 0,-1 0 0,0 0 0,4-5 0,0 2 26,27-23 23,-2 0 1,41-49-1,49-75-240,-76 92-38,21-17-1324,-50 59-1163</inkml:trace>
+  <inkml:trace contextRef="#ctx0" brushRef="#br0">56 184 26188,'0'0'3159,"12"15"-350,232 255-2780,-155-173-114,-26-38-1764,-54-49-1318</inkml:trace>
+  <inkml:trace contextRef="#ctx0" brushRef="#br0" timeOffset="749.73">0 491 26796,'0'0'2511,"6"-8"-516,-1 7-1971,0 0 0,0-1 0,-1 0 1,1 0-1,-1-1 0,0 1 0,1-1 0,-1 0 0,0 0 0,4-5 0,0 2 26,27-23 23,-3 0 1,42-48-1,49-76-240,-77 92-38,22-17-1324,-50 59-1163</inkml:trace>
 </inkml:ink>
 </file>
 
@@ -2076,8 +2100,8 @@
       <inkml:brushProperty name="height" value="0.05" units="cm"/>
     </inkml:brush>
   </inkml:definitions>
-  <inkml:trace contextRef="#ctx0" brushRef="#br0">51 488 26796,'0'0'3426,"142"-125"-3026,-99 76-208,5-1-32,-3 2-112,1 5-48,-4 9-160,-1 7-240,-9 11-993,-8 6-5794</inkml:trace>
-  <inkml:trace contextRef="#ctx0" brushRef="#br0" timeOffset="1090.18">0 1 21754,'0'0'6792,"7"4"-5986,17 13-483,29 31 0,-10-10-369,-31-27-204,175 154 9,-69-46-7474,-75-69-14031</inkml:trace>
+  <inkml:trace contextRef="#ctx0" brushRef="#br0">51 487 26796,'0'0'3426,"142"-125"-3026,-99 76-208,5-1-32,-3 3-112,1 4-48,-4 9-160,-1 7-240,-9 11-993,-8 6-5794</inkml:trace>
+  <inkml:trace contextRef="#ctx0" brushRef="#br0" timeOffset="1090.1799">0 1 21754,'0'0'6792,"7"4"-5986,17 13-483,29 31 0,-10-10-369,-31-27-204,175 153 9,-69-45-7474,-75-69-14031</inkml:trace>
 </inkml:ink>
 </file>
 

</xml_diff>